<commit_message>
Removed type of check.
</commit_message>
<xml_diff>
--- a/Methodology.docx
+++ b/Methodology.docx
@@ -2,6 +2,27 @@
 <file path=word/document.xml><?xml version="1.0" encoding="utf-8"?>
 <w:document xmlns:wpc="http://schemas.microsoft.com/office/word/2010/wordprocessingCanvas" xmlns:cx="http://schemas.microsoft.com/office/drawing/2014/chartex" xmlns:cx1="http://schemas.microsoft.com/office/drawing/2015/9/8/chartex" xmlns:cx2="http://schemas.microsoft.com/office/drawing/2015/10/21/chartex" xmlns:cx3="http://schemas.microsoft.com/office/drawing/2016/5/9/chartex" xmlns:cx4="http://schemas.microsoft.com/office/drawing/2016/5/10/chartex" xmlns:cx5="http://schemas.microsoft.com/office/drawing/2016/5/11/chartex" xmlns:cx6="http://schemas.microsoft.com/office/drawing/2016/5/12/chartex" xmlns:cx7="http://schemas.microsoft.com/office/drawing/2016/5/13/chartex" xmlns:cx8="http://schemas.microsoft.com/office/drawing/2016/5/14/chartex" xmlns:mc="http://schemas.openxmlformats.org/markup-compatibility/2006" xmlns:aink="http://schemas.microsoft.com/office/drawing/2016/ink" xmlns:am3d="http://schemas.microsoft.com/office/drawing/2017/model3d" xmlns:o="urn:schemas-microsoft-com:office:office" xmlns:r="http://schemas.openxmlformats.org/officeDocument/2006/relationships" xmlns:m="http://schemas.openxmlformats.org/officeDocument/2006/math" xmlns:v="urn:schemas-microsoft-com:vml" xmlns:wp14="http://schemas.microsoft.com/office/word/2010/wordprocessingDrawing" xmlns:wp="http://schemas.openxmlformats.org/drawingml/2006/wordprocessingDrawing" xmlns:w10="urn:schemas-microsoft-com:office:word" xmlns:w="http://schemas.openxmlformats.org/wordprocessingml/2006/main" xmlns:w14="http://schemas.microsoft.com/office/word/2010/wordml" xmlns:w15="http://schemas.microsoft.com/office/word/2012/wordml" xmlns:w16cid="http://schemas.microsoft.com/office/word/2016/wordml/cid" xmlns:w16se="http://schemas.microsoft.com/office/word/2015/wordml/symex" xmlns:wpg="http://schemas.microsoft.com/office/word/2010/wordprocessingGroup" xmlns:wpi="http://schemas.microsoft.com/office/word/2010/wordprocessingInk" xmlns:wne="http://schemas.microsoft.com/office/word/2006/wordml" xmlns:wps="http://schemas.microsoft.com/office/word/2010/wordprocessingShape" mc:Ignorable="w14 w15 w16se w16cid wp14">
   <w:body>
+    <w:p>
+      <w:pPr>
+        <w:pStyle w:val="NoSpacing"/>
+        <w:ind w:left="720"/>
+        <w:rPr>
+          <w:b/>
+          <w:color w:val="1F4E79" w:themeColor="accent5" w:themeShade="80"/>
+          <w:sz w:val="28"/>
+        </w:rPr>
+      </w:pPr>
+      <w:r>
+        <w:rPr>
+          <w:b/>
+          <w:color w:val="1F4E79" w:themeColor="accent5" w:themeShade="80"/>
+          <w:sz w:val="28"/>
+        </w:rPr>
+        <w:t>**Create a React-App From this and turn it into a project**</w:t>
+      </w:r>
+      <w:bookmarkStart w:id="0" w:name="_GoBack"/>
+      <w:bookmarkEnd w:id="0"/>
+    </w:p>
     <w:p>
       <w:pPr>
         <w:pStyle w:val="NoSpacing"/>
@@ -12,6 +33,17 @@
           <w:sz w:val="28"/>
         </w:rPr>
       </w:pPr>
+    </w:p>
+    <w:p>
+      <w:pPr>
+        <w:pStyle w:val="NoSpacing"/>
+        <w:jc w:val="center"/>
+        <w:rPr>
+          <w:b/>
+          <w:color w:val="1F4E79" w:themeColor="accent5" w:themeShade="80"/>
+          <w:sz w:val="28"/>
+        </w:rPr>
+      </w:pPr>
       <w:r>
         <w:rPr>
           <w:b/>
@@ -219,15 +251,7 @@
           <w:color w:val="1F4E79" w:themeColor="accent5" w:themeShade="80"/>
           <w:sz w:val="24"/>
         </w:rPr>
-        <w:t>Explore Examples</w:t>
-      </w:r>
-      <w:r>
-        <w:rPr>
-          <w:b/>
-          <w:color w:val="1F4E79" w:themeColor="accent5" w:themeShade="80"/>
-          <w:sz w:val="24"/>
-        </w:rPr>
-        <w:t xml:space="preserve"> </w:t>
+        <w:t xml:space="preserve">Explore Examples </w:t>
       </w:r>
     </w:p>
     <w:p>
@@ -493,6 +517,7 @@
         </w:numPr>
       </w:pPr>
       <w:r>
+        <w:lastRenderedPageBreak/>
         <w:t>Write a simplified solution</w:t>
       </w:r>
     </w:p>
@@ -629,8 +654,6 @@
       <w:r>
         <w:t>How have other people solved this problem?</w:t>
       </w:r>
-      <w:bookmarkStart w:id="0" w:name="_GoBack"/>
-      <w:bookmarkEnd w:id="0"/>
     </w:p>
     <w:sectPr>
       <w:pgSz w:w="12240" w:h="15840"/>
@@ -731,6 +754,118 @@
     </w:lvl>
   </w:abstractNum>
   <w:abstractNum w:abstractNumId="1" w15:restartNumberingAfterBreak="0">
+    <w:nsid w:val="12D10B73"/>
+    <w:multiLevelType w:val="hybridMultilevel"/>
+    <w:tmpl w:val="3F02846A"/>
+    <w:lvl w:ilvl="0" w:tplc="D2827154">
+      <w:numFmt w:val="bullet"/>
+      <w:lvlText w:val=""/>
+      <w:lvlJc w:val="left"/>
+      <w:pPr>
+        <w:ind w:left="720" w:hanging="360"/>
+      </w:pPr>
+      <w:rPr>
+        <w:rFonts w:ascii="Symbol" w:eastAsiaTheme="minorHAnsi" w:hAnsi="Symbol" w:cstheme="minorBidi" w:hint="default"/>
+      </w:rPr>
+    </w:lvl>
+    <w:lvl w:ilvl="1" w:tplc="04090003" w:tentative="1">
+      <w:start w:val="1"/>
+      <w:numFmt w:val="bullet"/>
+      <w:lvlText w:val="o"/>
+      <w:lvlJc w:val="left"/>
+      <w:pPr>
+        <w:ind w:left="1440" w:hanging="360"/>
+      </w:pPr>
+      <w:rPr>
+        <w:rFonts w:ascii="Courier New" w:hAnsi="Courier New" w:cs="Courier New" w:hint="default"/>
+      </w:rPr>
+    </w:lvl>
+    <w:lvl w:ilvl="2" w:tplc="04090005" w:tentative="1">
+      <w:start w:val="1"/>
+      <w:numFmt w:val="bullet"/>
+      <w:lvlText w:val=""/>
+      <w:lvlJc w:val="left"/>
+      <w:pPr>
+        <w:ind w:left="2160" w:hanging="360"/>
+      </w:pPr>
+      <w:rPr>
+        <w:rFonts w:ascii="Wingdings" w:hAnsi="Wingdings" w:hint="default"/>
+      </w:rPr>
+    </w:lvl>
+    <w:lvl w:ilvl="3" w:tplc="04090001" w:tentative="1">
+      <w:start w:val="1"/>
+      <w:numFmt w:val="bullet"/>
+      <w:lvlText w:val=""/>
+      <w:lvlJc w:val="left"/>
+      <w:pPr>
+        <w:ind w:left="2880" w:hanging="360"/>
+      </w:pPr>
+      <w:rPr>
+        <w:rFonts w:ascii="Symbol" w:hAnsi="Symbol" w:hint="default"/>
+      </w:rPr>
+    </w:lvl>
+    <w:lvl w:ilvl="4" w:tplc="04090003" w:tentative="1">
+      <w:start w:val="1"/>
+      <w:numFmt w:val="bullet"/>
+      <w:lvlText w:val="o"/>
+      <w:lvlJc w:val="left"/>
+      <w:pPr>
+        <w:ind w:left="3600" w:hanging="360"/>
+      </w:pPr>
+      <w:rPr>
+        <w:rFonts w:ascii="Courier New" w:hAnsi="Courier New" w:cs="Courier New" w:hint="default"/>
+      </w:rPr>
+    </w:lvl>
+    <w:lvl w:ilvl="5" w:tplc="04090005" w:tentative="1">
+      <w:start w:val="1"/>
+      <w:numFmt w:val="bullet"/>
+      <w:lvlText w:val=""/>
+      <w:lvlJc w:val="left"/>
+      <w:pPr>
+        <w:ind w:left="4320" w:hanging="360"/>
+      </w:pPr>
+      <w:rPr>
+        <w:rFonts w:ascii="Wingdings" w:hAnsi="Wingdings" w:hint="default"/>
+      </w:rPr>
+    </w:lvl>
+    <w:lvl w:ilvl="6" w:tplc="04090001" w:tentative="1">
+      <w:start w:val="1"/>
+      <w:numFmt w:val="bullet"/>
+      <w:lvlText w:val=""/>
+      <w:lvlJc w:val="left"/>
+      <w:pPr>
+        <w:ind w:left="5040" w:hanging="360"/>
+      </w:pPr>
+      <w:rPr>
+        <w:rFonts w:ascii="Symbol" w:hAnsi="Symbol" w:hint="default"/>
+      </w:rPr>
+    </w:lvl>
+    <w:lvl w:ilvl="7" w:tplc="04090003" w:tentative="1">
+      <w:start w:val="1"/>
+      <w:numFmt w:val="bullet"/>
+      <w:lvlText w:val="o"/>
+      <w:lvlJc w:val="left"/>
+      <w:pPr>
+        <w:ind w:left="5760" w:hanging="360"/>
+      </w:pPr>
+      <w:rPr>
+        <w:rFonts w:ascii="Courier New" w:hAnsi="Courier New" w:cs="Courier New" w:hint="default"/>
+      </w:rPr>
+    </w:lvl>
+    <w:lvl w:ilvl="8" w:tplc="04090005" w:tentative="1">
+      <w:start w:val="1"/>
+      <w:numFmt w:val="bullet"/>
+      <w:lvlText w:val=""/>
+      <w:lvlJc w:val="left"/>
+      <w:pPr>
+        <w:ind w:left="6480" w:hanging="360"/>
+      </w:pPr>
+      <w:rPr>
+        <w:rFonts w:ascii="Wingdings" w:hAnsi="Wingdings" w:hint="default"/>
+      </w:rPr>
+    </w:lvl>
+  </w:abstractNum>
+  <w:abstractNum w:abstractNumId="2" w15:restartNumberingAfterBreak="0">
     <w:nsid w:val="2097079C"/>
     <w:multiLevelType w:val="hybridMultilevel"/>
     <w:tmpl w:val="4ACAADD2"/>
@@ -816,7 +951,7 @@
       </w:pPr>
     </w:lvl>
   </w:abstractNum>
-  <w:abstractNum w:abstractNumId="2" w15:restartNumberingAfterBreak="0">
+  <w:abstractNum w:abstractNumId="3" w15:restartNumberingAfterBreak="0">
     <w:nsid w:val="27005647"/>
     <w:multiLevelType w:val="hybridMultilevel"/>
     <w:tmpl w:val="5F4C4654"/>
@@ -902,7 +1037,7 @@
       </w:pPr>
     </w:lvl>
   </w:abstractNum>
-  <w:abstractNum w:abstractNumId="3" w15:restartNumberingAfterBreak="0">
+  <w:abstractNum w:abstractNumId="4" w15:restartNumberingAfterBreak="0">
     <w:nsid w:val="4E4F6BB8"/>
     <w:multiLevelType w:val="hybridMultilevel"/>
     <w:tmpl w:val="6E3C767C"/>
@@ -1015,7 +1150,7 @@
       </w:rPr>
     </w:lvl>
   </w:abstractNum>
-  <w:abstractNum w:abstractNumId="4" w15:restartNumberingAfterBreak="0">
+  <w:abstractNum w:abstractNumId="5" w15:restartNumberingAfterBreak="0">
     <w:nsid w:val="56246DBC"/>
     <w:multiLevelType w:val="hybridMultilevel"/>
     <w:tmpl w:val="1100A46A"/>
@@ -1101,7 +1236,7 @@
       </w:pPr>
     </w:lvl>
   </w:abstractNum>
-  <w:abstractNum w:abstractNumId="5" w15:restartNumberingAfterBreak="0">
+  <w:abstractNum w:abstractNumId="6" w15:restartNumberingAfterBreak="0">
     <w:nsid w:val="57FB0C3C"/>
     <w:multiLevelType w:val="hybridMultilevel"/>
     <w:tmpl w:val="00005D68"/>
@@ -1187,7 +1322,7 @@
       </w:pPr>
     </w:lvl>
   </w:abstractNum>
-  <w:abstractNum w:abstractNumId="6" w15:restartNumberingAfterBreak="0">
+  <w:abstractNum w:abstractNumId="7" w15:restartNumberingAfterBreak="0">
     <w:nsid w:val="67CB1FFC"/>
     <w:multiLevelType w:val="hybridMultilevel"/>
     <w:tmpl w:val="7C86A5C2"/>
@@ -1274,24 +1409,27 @@
     </w:lvl>
   </w:abstractNum>
   <w:num w:numId="1">
+    <w:abstractNumId w:val="4"/>
+  </w:num>
+  <w:num w:numId="2">
     <w:abstractNumId w:val="3"/>
   </w:num>
-  <w:num w:numId="2">
-    <w:abstractNumId w:val="2"/>
-  </w:num>
   <w:num w:numId="3">
-    <w:abstractNumId w:val="4"/>
+    <w:abstractNumId w:val="5"/>
   </w:num>
   <w:num w:numId="4">
-    <w:abstractNumId w:val="5"/>
+    <w:abstractNumId w:val="6"/>
   </w:num>
   <w:num w:numId="5">
-    <w:abstractNumId w:val="6"/>
+    <w:abstractNumId w:val="7"/>
   </w:num>
   <w:num w:numId="6">
     <w:abstractNumId w:val="0"/>
   </w:num>
   <w:num w:numId="7">
+    <w:abstractNumId w:val="2"/>
+  </w:num>
+  <w:num w:numId="8">
     <w:abstractNumId w:val="1"/>
   </w:num>
 </w:numbering>

</xml_diff>